<commit_message>
Update AIR1802 TD mRanger - Kraljić, Kristović, Pavleka, Perković, Žebčević.docx
U tehničku dokumentaciju  dodani dijagrami aktivnosti: daljinsko upravljanje, povezivanje s bluetoothom te opis navedenih dijagrama.
</commit_message>
<xml_diff>
--- a/Dokumentacija/Projekt dokumentacija/AIR1802 TD mRanger - Kraljić, Kristović, Pavleka, Perković, Žebčević.docx
+++ b/Dokumentacija/Projekt dokumentacija/AIR1802 TD mRanger - Kraljić, Kristović, Pavleka, Perković, Žebčević.docx
@@ -432,7 +432,7 @@
     </w:p>
     <w:p>
       <w:pPr>
-        <w:pStyle w:val="Bezproreda"/>
+        <w:pStyle w:val="NoSpacing"/>
         <w:spacing w:line="360" w:lineRule="auto"/>
         <w:rPr>
           <w:rFonts w:ascii="Arial" w:hAnsi="Arial" w:cs="Arial"/>
@@ -449,7 +449,7 @@
     </w:p>
     <w:p>
       <w:pPr>
-        <w:pStyle w:val="Bezproreda"/>
+        <w:pStyle w:val="NoSpacing"/>
         <w:spacing w:line="360" w:lineRule="auto"/>
         <w:rPr>
           <w:rFonts w:ascii="Arial" w:hAnsi="Arial" w:cs="Arial"/>
@@ -473,7 +473,7 @@
     </w:p>
     <w:p>
       <w:pPr>
-        <w:pStyle w:val="Bezproreda"/>
+        <w:pStyle w:val="NoSpacing"/>
         <w:spacing w:line="360" w:lineRule="auto"/>
         <w:rPr>
           <w:rFonts w:ascii="Arial" w:hAnsi="Arial" w:cs="Arial"/>
@@ -490,7 +490,7 @@
     </w:p>
     <w:p>
       <w:pPr>
-        <w:pStyle w:val="Bezproreda"/>
+        <w:pStyle w:val="NoSpacing"/>
         <w:spacing w:line="360" w:lineRule="auto"/>
         <w:rPr>
           <w:rFonts w:ascii="Arial" w:hAnsi="Arial" w:cs="Arial"/>
@@ -507,7 +507,7 @@
     </w:p>
     <w:p>
       <w:pPr>
-        <w:pStyle w:val="Bezproreda"/>
+        <w:pStyle w:val="NoSpacing"/>
         <w:spacing w:line="360" w:lineRule="auto"/>
         <w:rPr>
           <w:rFonts w:ascii="Arial" w:hAnsi="Arial" w:cs="Arial"/>
@@ -524,7 +524,7 @@
     </w:p>
     <w:p>
       <w:pPr>
-        <w:pStyle w:val="Bezproreda"/>
+        <w:pStyle w:val="NoSpacing"/>
         <w:spacing w:line="360" w:lineRule="auto"/>
         <w:rPr>
           <w:rFonts w:ascii="Arial" w:hAnsi="Arial" w:cs="Arial"/>
@@ -534,7 +534,7 @@
     </w:p>
     <w:p>
       <w:pPr>
-        <w:pStyle w:val="Bezproreda"/>
+        <w:pStyle w:val="NoSpacing"/>
         <w:spacing w:line="360" w:lineRule="auto"/>
         <w:rPr>
           <w:rFonts w:ascii="Arial" w:hAnsi="Arial" w:cs="Arial"/>
@@ -558,40 +558,12 @@
       <w:hyperlink r:id="rId8" w:history="1">
         <w:r>
           <w:rPr>
-            <w:rStyle w:val="Hiperveza"/>
+            <w:rStyle w:val="Hyperlink"/>
             <w:rFonts w:ascii="Arial" w:hAnsi="Arial" w:cs="Arial"/>
             <w:b/>
           </w:rPr>
-          <w:t>github.com/</w:t>
+          <w:t>github.com/krizebcev/mRanger</w:t>
         </w:r>
-        <w:proofErr w:type="spellStart"/>
-        <w:r>
-          <w:rPr>
-            <w:rStyle w:val="Hiperveza"/>
-            <w:rFonts w:ascii="Arial" w:hAnsi="Arial" w:cs="Arial"/>
-            <w:b/>
-          </w:rPr>
-          <w:t>krizebcev</w:t>
-        </w:r>
-        <w:proofErr w:type="spellEnd"/>
-        <w:r>
-          <w:rPr>
-            <w:rStyle w:val="Hiperveza"/>
-            <w:rFonts w:ascii="Arial" w:hAnsi="Arial" w:cs="Arial"/>
-            <w:b/>
-          </w:rPr>
-          <w:t>/</w:t>
-        </w:r>
-        <w:proofErr w:type="spellStart"/>
-        <w:r>
-          <w:rPr>
-            <w:rStyle w:val="Hiperveza"/>
-            <w:rFonts w:ascii="Arial" w:hAnsi="Arial" w:cs="Arial"/>
-            <w:b/>
-          </w:rPr>
-          <w:t>mRanger</w:t>
-        </w:r>
-        <w:proofErr w:type="spellEnd"/>
       </w:hyperlink>
     </w:p>
     <w:p>
@@ -603,34 +575,23 @@
           <w:szCs w:val="22"/>
         </w:rPr>
       </w:pPr>
-      <w:proofErr w:type="spellStart"/>
       <w:r>
         <w:rPr>
           <w:rFonts w:ascii="Arial" w:hAnsi="Arial" w:cs="Arial"/>
           <w:szCs w:val="22"/>
         </w:rPr>
-        <w:t>Trello</w:t>
-      </w:r>
-      <w:proofErr w:type="spellEnd"/>
-      <w:r>
-        <w:rPr>
-          <w:rFonts w:ascii="Arial" w:hAnsi="Arial" w:cs="Arial"/>
-          <w:szCs w:val="22"/>
-        </w:rPr>
-        <w:t xml:space="preserve">: </w:t>
+        <w:t xml:space="preserve">Trello: </w:t>
       </w:r>
       <w:hyperlink r:id="rId9" w:history="1">
         <w:r>
           <w:rPr>
-            <w:rStyle w:val="Hiperveza"/>
+            <w:rStyle w:val="Hyperlink"/>
             <w:rFonts w:ascii="Arial" w:hAnsi="Arial" w:cs="Arial"/>
             <w:szCs w:val="22"/>
           </w:rPr>
           <w:t>https://trello.com/mranger2</w:t>
         </w:r>
       </w:hyperlink>
-      <w:bookmarkStart w:id="0" w:name="_GoBack"/>
-      <w:bookmarkEnd w:id="0"/>
     </w:p>
     <w:p>
       <w:pPr>
@@ -922,7 +883,7 @@
       <w:sdtContent>
         <w:p>
           <w:pPr>
-            <w:pStyle w:val="TOCNaslov"/>
+            <w:pStyle w:val="TOCHeading"/>
           </w:pPr>
           <w:r>
             <w:t>Sadržaj</w:t>
@@ -930,7 +891,7 @@
         </w:p>
         <w:p>
           <w:pPr>
-            <w:pStyle w:val="Sadraj1"/>
+            <w:pStyle w:val="TOC1"/>
             <w:rPr>
               <w:rFonts w:asciiTheme="minorHAnsi" w:eastAsiaTheme="minorEastAsia" w:hAnsiTheme="minorHAnsi" w:cstheme="minorBidi"/>
               <w:noProof/>
@@ -951,7 +912,7 @@
           <w:hyperlink w:anchor="_Toc528770682" w:history="1">
             <w:r>
               <w:rPr>
-                <w:rStyle w:val="Hiperveza"/>
+                <w:rStyle w:val="Hyperlink"/>
                 <w:noProof/>
               </w:rPr>
               <w:t>1.</w:t>
@@ -968,7 +929,7 @@
             </w:r>
             <w:r>
               <w:rPr>
-                <w:rStyle w:val="Hiperveza"/>
+                <w:rStyle w:val="Hyperlink"/>
                 <w:noProof/>
               </w:rPr>
               <w:t>Popis funkcionalnosti</w:t>
@@ -1025,7 +986,7 @@
         </w:p>
         <w:p>
           <w:pPr>
-            <w:pStyle w:val="Sadraj1"/>
+            <w:pStyle w:val="TOC1"/>
             <w:rPr>
               <w:rFonts w:asciiTheme="minorHAnsi" w:eastAsiaTheme="minorEastAsia" w:hAnsiTheme="minorHAnsi" w:cstheme="minorBidi"/>
               <w:noProof/>
@@ -1037,7 +998,7 @@
           <w:hyperlink w:anchor="_Toc528770683" w:history="1">
             <w:r>
               <w:rPr>
-                <w:rStyle w:val="Hiperveza"/>
+                <w:rStyle w:val="Hyperlink"/>
                 <w:noProof/>
               </w:rPr>
               <w:t>2.</w:t>
@@ -1054,7 +1015,7 @@
             </w:r>
             <w:r>
               <w:rPr>
-                <w:rStyle w:val="Hiperveza"/>
+                <w:rStyle w:val="Hyperlink"/>
                 <w:noProof/>
               </w:rPr>
               <w:t>Korišteni alati i tehnologija</w:t>
@@ -1111,7 +1072,7 @@
         </w:p>
         <w:p>
           <w:pPr>
-            <w:pStyle w:val="Sadraj1"/>
+            <w:pStyle w:val="TOC1"/>
             <w:rPr>
               <w:rFonts w:asciiTheme="minorHAnsi" w:eastAsiaTheme="minorEastAsia" w:hAnsiTheme="minorHAnsi" w:cstheme="minorBidi"/>
               <w:noProof/>
@@ -1123,7 +1084,7 @@
           <w:hyperlink w:anchor="_Toc528770684" w:history="1">
             <w:r>
               <w:rPr>
-                <w:rStyle w:val="Hiperveza"/>
+                <w:rStyle w:val="Hyperlink"/>
                 <w:noProof/>
               </w:rPr>
               <w:t>3.</w:t>
@@ -1140,7 +1101,7 @@
             </w:r>
             <w:r>
               <w:rPr>
-                <w:rStyle w:val="Hiperveza"/>
+                <w:rStyle w:val="Hyperlink"/>
                 <w:noProof/>
               </w:rPr>
               <w:t>Dizajn arhitekture</w:t>
@@ -1219,19 +1180,19 @@
     </w:sdt>
     <w:p>
       <w:pPr>
-        <w:pStyle w:val="Naslov1"/>
+        <w:pStyle w:val="Heading1"/>
         <w:numPr>
           <w:ilvl w:val="0"/>
           <w:numId w:val="15"/>
         </w:numPr>
         <w:spacing w:before="0"/>
       </w:pPr>
-      <w:bookmarkStart w:id="1" w:name="_Toc528770682"/>
+      <w:bookmarkStart w:id="0" w:name="_Toc528770682"/>
       <w:r>
         <w:lastRenderedPageBreak/>
         <w:t>Popis funkcionalnosti</w:t>
       </w:r>
-      <w:bookmarkEnd w:id="1"/>
+      <w:bookmarkEnd w:id="0"/>
     </w:p>
     <w:p/>
     <w:p>
@@ -1245,7 +1206,7 @@
     </w:p>
     <w:p>
       <w:pPr>
-        <w:pStyle w:val="Odlomakpopisa"/>
+        <w:pStyle w:val="ListParagraph"/>
         <w:numPr>
           <w:ilvl w:val="0"/>
           <w:numId w:val="26"/>
@@ -1259,7 +1220,7 @@
     </w:p>
     <w:p>
       <w:pPr>
-        <w:pStyle w:val="Odlomakpopisa"/>
+        <w:pStyle w:val="ListParagraph"/>
         <w:numPr>
           <w:ilvl w:val="0"/>
           <w:numId w:val="26"/>
@@ -1273,7 +1234,7 @@
     </w:p>
     <w:p>
       <w:pPr>
-        <w:pStyle w:val="Odlomakpopisa"/>
+        <w:pStyle w:val="ListParagraph"/>
         <w:numPr>
           <w:ilvl w:val="0"/>
           <w:numId w:val="26"/>
@@ -1287,7 +1248,7 @@
     </w:p>
     <w:p>
       <w:pPr>
-        <w:pStyle w:val="Odlomakpopisa"/>
+        <w:pStyle w:val="ListParagraph"/>
         <w:numPr>
           <w:ilvl w:val="0"/>
           <w:numId w:val="26"/>
@@ -1301,7 +1262,7 @@
     </w:p>
     <w:p>
       <w:pPr>
-        <w:pStyle w:val="Odlomakpopisa"/>
+        <w:pStyle w:val="ListParagraph"/>
         <w:numPr>
           <w:ilvl w:val="0"/>
           <w:numId w:val="26"/>
@@ -1332,55 +1293,7 @@
         <w:jc w:val="both"/>
       </w:pPr>
       <w:r>
-        <w:t xml:space="preserve">Glavna funkcionalnost upravljanja robotom prikazana je na dijagramu aktivnosti prikazanom na slici 1. Korisnik odabire jednu od ponuđenih aktivnosti kretanje unaprijed, kretanje unatrag, skretanje lijevo ili skretanje desno. Nakon jedne od navedenih aktivnosti aplikacija putem </w:t>
-      </w:r>
-      <w:proofErr w:type="spellStart"/>
-      <w:r>
-        <w:t>bluetootha</w:t>
-      </w:r>
-      <w:proofErr w:type="spellEnd"/>
-      <w:r>
-        <w:t xml:space="preserve"> šalje signal na mBot Ranger koji se pokreće u zadanom smjeru. U slučaju da je odabrana aktivnost kretanje unaprijed </w:t>
-      </w:r>
-      <w:proofErr w:type="spellStart"/>
-      <w:r>
-        <w:t>mBot</w:t>
-      </w:r>
-      <w:proofErr w:type="spellEnd"/>
-      <w:r>
-        <w:t xml:space="preserve"> </w:t>
-      </w:r>
-      <w:proofErr w:type="spellStart"/>
-      <w:r>
-        <w:t>Rander</w:t>
-      </w:r>
-      <w:proofErr w:type="spellEnd"/>
-      <w:r>
-        <w:t xml:space="preserve"> izvršava navedenu kretnju te očitava vrijednosti na senzoru koji detektira udaljenost te podatke prosljeđuje aplikaciji. U slučaju da je detektirana prepreka ispred </w:t>
-      </w:r>
-      <w:proofErr w:type="spellStart"/>
-      <w:r>
-        <w:t>mBot</w:t>
-      </w:r>
-      <w:proofErr w:type="spellEnd"/>
-      <w:r>
-        <w:t xml:space="preserve"> </w:t>
-      </w:r>
-      <w:proofErr w:type="spellStart"/>
-      <w:r>
-        <w:t>Rangera</w:t>
-      </w:r>
-      <w:proofErr w:type="spellEnd"/>
-      <w:r>
-        <w:t xml:space="preserve"> aplikacija zacrveni zaslon kako bi korisnik imao </w:t>
-      </w:r>
-      <w:proofErr w:type="spellStart"/>
-      <w:r>
-        <w:t>predoćenje</w:t>
-      </w:r>
-      <w:proofErr w:type="spellEnd"/>
-      <w:r>
-        <w:t xml:space="preserve"> da može doći do oštećenja uređaja.</w:t>
+        <w:t>Glavna funkcionalnost upravljanja robotom prikazana je na dijagramu aktivnosti prikazanom na slici 1. Korisnik odabire jednu od ponuđenih aktivnosti kretanje unaprijed, kretanje unatrag, skretanje lijevo ili skretanje desno. Nakon jedne od navedenih aktivnosti aplikacija putem bluetootha šalje signal na mBot Ranger koji se pokreće u zadanom smjeru. U slučaju da je odabrana aktivnost kretanje unaprijed mBot Rander izvršava navedenu kretnju te očitava vrijednosti na senzoru koji detektira udaljenost te podatke prosljeđuje aplikaciji. U slučaju da je detektirana prepreka ispred mBot Rangera aplikacija zacrveni zaslon kako bi korisnik imao predoćenje da može doći do oštećenja uređaja.</w:t>
       </w:r>
     </w:p>
     <w:p>
@@ -1421,6 +1334,7 @@
     </w:p>
     <w:p>
       <w:pPr>
+        <w:keepNext/>
         <w:spacing w:line="360" w:lineRule="auto"/>
         <w:jc w:val="both"/>
       </w:pPr>
@@ -1429,84 +1343,11 @@
           <w:noProof/>
         </w:rPr>
         <w:lastRenderedPageBreak/>
-        <w:pict>
-          <v:shapetype id="_x0000_t202" coordsize="21600,21600" o:spt="202" path="m,l,21600r21600,l21600,xe">
-            <v:stroke joinstyle="miter"/>
-            <v:path gradientshapeok="t" o:connecttype="rect"/>
-          </v:shapetype>
-          <v:shape id="_x0000_s1026" type="#_x0000_t202" style="position:absolute;left:0;text-align:left;margin-left:-.05pt;margin-top:249.5pt;width:453.6pt;height:.05pt;z-index:251660288;mso-position-horizontal-relative:text;mso-position-vertical-relative:text" stroked="f">
-            <v:textbox style="mso-fit-shape-to-text:t" inset="0,0,0,0">
-              <w:txbxContent>
-                <w:p>
-                  <w:pPr>
-                    <w:pStyle w:val="Opisslike"/>
-                    <w:jc w:val="center"/>
-                    <w:rPr>
-                      <w:noProof/>
-                      <w:sz w:val="24"/>
-                      <w:szCs w:val="24"/>
-                    </w:rPr>
-                  </w:pPr>
-                  <w:r>
-                    <w:t xml:space="preserve">Slika </w:t>
-                  </w:r>
-                  <w:r>
-                    <w:rPr>
-                      <w:noProof/>
-                    </w:rPr>
-                    <w:fldChar w:fldCharType="begin"/>
-                  </w:r>
-                  <w:r>
-                    <w:rPr>
-                      <w:noProof/>
-                    </w:rPr>
-                    <w:instrText xml:space="preserve"> SEQ Slika \* ARABIC </w:instrText>
-                  </w:r>
-                  <w:r>
-                    <w:rPr>
-                      <w:noProof/>
-                    </w:rPr>
-                    <w:fldChar w:fldCharType="separate"/>
-                  </w:r>
-                  <w:r>
-                    <w:rPr>
-                      <w:noProof/>
-                    </w:rPr>
-                    <w:t>1</w:t>
-                  </w:r>
-                  <w:r>
-                    <w:rPr>
-                      <w:noProof/>
-                    </w:rPr>
-                    <w:fldChar w:fldCharType="end"/>
-                  </w:r>
-                  <w:r>
-                    <w:t>. Dijagram aktivnosti upravljanja robotom</w:t>
-                  </w:r>
-                </w:p>
-              </w:txbxContent>
-            </v:textbox>
-            <w10:wrap type="topAndBottom"/>
-          </v:shape>
-        </w:pict>
-      </w:r>
-      <w:r>
-        <w:rPr>
-          <w:noProof/>
-        </w:rPr>
         <w:drawing>
-          <wp:anchor distT="0" distB="0" distL="114300" distR="114300" simplePos="0" relativeHeight="251658240" behindDoc="0" locked="0" layoutInCell="1" allowOverlap="1">
-            <wp:simplePos x="0" y="0"/>
-            <wp:positionH relativeFrom="column">
-              <wp:posOffset>-635</wp:posOffset>
-            </wp:positionH>
-            <wp:positionV relativeFrom="paragraph">
-              <wp:posOffset>-635</wp:posOffset>
-            </wp:positionV>
-            <wp:extent cx="5760720" cy="3112135"/>
+          <wp:inline distT="0" distB="0" distL="0" distR="0">
+            <wp:extent cx="6042660" cy="5232005"/>
             <wp:effectExtent l="0" t="0" r="0" b="0"/>
-            <wp:wrapTopAndBottom/>
-            <wp:docPr id="1" name="Slika 1"/>
+            <wp:docPr id="4" name="Picture 4"/>
             <wp:cNvGraphicFramePr>
               <a:graphicFrameLocks xmlns:a="http://schemas.openxmlformats.org/drawingml/2006/main" noChangeAspect="1"/>
             </wp:cNvGraphicFramePr>
@@ -1514,7 +1355,7 @@
               <a:graphicData uri="http://schemas.openxmlformats.org/drawingml/2006/picture">
                 <pic:pic xmlns:pic="http://schemas.openxmlformats.org/drawingml/2006/picture">
                   <pic:nvPicPr>
-                    <pic:cNvPr id="1" name="Dijagram aktivnosti - daljinsko upravljanje.png"/>
+                    <pic:cNvPr id="4" name="Dijagram aktivnosti - povezivanje s bluetoothom.png"/>
                     <pic:cNvPicPr/>
                   </pic:nvPicPr>
                   <pic:blipFill>
@@ -1532,7 +1373,7 @@
                   <pic:spPr>
                     <a:xfrm>
                       <a:off x="0" y="0"/>
-                      <a:ext cx="5760720" cy="3112135"/>
+                      <a:ext cx="6072490" cy="5257833"/>
                     </a:xfrm>
                     <a:prstGeom prst="rect">
                       <a:avLst/>
@@ -1541,81 +1382,29 @@
                 </pic:pic>
               </a:graphicData>
             </a:graphic>
-          </wp:anchor>
+          </wp:inline>
         </w:drawing>
       </w:r>
     </w:p>
     <w:p>
       <w:pPr>
-        <w:spacing w:line="360" w:lineRule="auto"/>
-        <w:jc w:val="both"/>
-      </w:pPr>
-    </w:p>
-    <w:p>
-      <w:pPr>
-        <w:spacing w:line="360" w:lineRule="auto"/>
-        <w:jc w:val="both"/>
-      </w:pPr>
-    </w:p>
-    <w:p>
-      <w:pPr>
-        <w:spacing w:line="360" w:lineRule="auto"/>
-        <w:jc w:val="both"/>
-      </w:pPr>
-    </w:p>
-    <w:p>
-      <w:pPr>
-        <w:spacing w:line="360" w:lineRule="auto"/>
-        <w:jc w:val="both"/>
-      </w:pPr>
-    </w:p>
-    <w:p>
-      <w:pPr>
-        <w:spacing w:line="360" w:lineRule="auto"/>
-        <w:jc w:val="both"/>
-      </w:pPr>
-    </w:p>
-    <w:p>
-      <w:pPr>
-        <w:spacing w:line="360" w:lineRule="auto"/>
-        <w:jc w:val="both"/>
-      </w:pPr>
-    </w:p>
-    <w:p>
-      <w:pPr>
-        <w:spacing w:line="360" w:lineRule="auto"/>
-        <w:jc w:val="both"/>
-      </w:pPr>
-    </w:p>
-    <w:p>
-      <w:pPr>
-        <w:spacing w:line="360" w:lineRule="auto"/>
-        <w:jc w:val="both"/>
-      </w:pPr>
-    </w:p>
-    <w:p>
-      <w:pPr>
-        <w:spacing w:line="360" w:lineRule="auto"/>
-        <w:jc w:val="both"/>
-      </w:pPr>
-    </w:p>
-    <w:p>
-      <w:pPr>
-        <w:spacing w:line="360" w:lineRule="auto"/>
-        <w:jc w:val="both"/>
-      </w:pPr>
-    </w:p>
-    <w:p>
-      <w:pPr>
-        <w:spacing w:line="360" w:lineRule="auto"/>
-        <w:jc w:val="both"/>
-      </w:pPr>
-    </w:p>
-    <w:p>
-      <w:pPr>
-        <w:spacing w:line="360" w:lineRule="auto"/>
-        <w:jc w:val="both"/>
-      </w:pPr>
+        <w:pStyle w:val="Caption"/>
+        <w:jc w:val="center"/>
+      </w:pPr>
+      <w:r>
+        <w:t xml:space="preserve">Slika </w:t>
+      </w:r>
+      <w:fldSimple w:instr=" SEQ Slika \* ARABIC ">
+        <w:r>
+          <w:rPr>
+            <w:noProof/>
+          </w:rPr>
+          <w:t>1</w:t>
+        </w:r>
+      </w:fldSimple>
+      <w:r>
+        <w:t>. Dijagram aktivnosti povezivanje s bluetoothom</w:t>
+      </w:r>
     </w:p>
     <w:p>
       <w:pPr>
@@ -1629,13 +1418,107 @@
         <w:ind w:firstLine="708"/>
         <w:jc w:val="both"/>
       </w:pPr>
-    </w:p>
-    <w:p>
-      <w:pPr>
+      <w:r>
+        <w:t xml:space="preserve">Ulaskom u aplikaciju mRanger korisniku su ponuđene dvije </w:t>
+      </w:r>
+      <w:r>
+        <w:t>aktinosti</w:t>
+      </w:r>
+      <w:r>
+        <w:t xml:space="preserve">. </w:t>
+      </w:r>
+      <w:r>
+        <w:t xml:space="preserve">Jedna od </w:t>
+      </w:r>
+      <w:r>
+        <w:t>aktivnosti</w:t>
+      </w:r>
+      <w:r>
+        <w:t xml:space="preserve"> je Bluetooth ON/OFF odnosno uključiti ili isključiti bluetooth. Ovisno o stanju bluetooth-a, bluetooth će se uključiti odnosno isključiti. Druga </w:t>
+      </w:r>
+      <w:r>
+        <w:t>aktivnost</w:t>
+      </w:r>
+      <w:r>
+        <w:t xml:space="preserve"> je Otkrij uređaje. Odabirom ove aktivnosti, ako je uključen Bluetooth aplikacija pronalazi sve uređaje koji imaju uključeni Bluetooth te ih ispisuje u listi. U slučaju da korisnik pritisne na jedan od uređaja u listi aplikacija šalje zahtijev za povezivanje Mbot:Rangeru koji on prihvaća. Nakon na navedenog niza aktivnosti aplikacija i Mbot:Ranger su uspješno upareni.</w:t>
+      </w:r>
+      <w:bookmarkStart w:id="1" w:name="_GoBack"/>
+      <w:bookmarkEnd w:id="1"/>
+    </w:p>
+    <w:p>
+      <w:pPr>
+        <w:keepNext/>
         <w:spacing w:line="360" w:lineRule="auto"/>
         <w:ind w:firstLine="708"/>
         <w:jc w:val="both"/>
       </w:pPr>
+      <w:r>
+        <w:rPr>
+          <w:noProof/>
+        </w:rPr>
+        <w:lastRenderedPageBreak/>
+        <w:drawing>
+          <wp:inline distT="0" distB="0" distL="0" distR="0">
+            <wp:extent cx="5760720" cy="3123565"/>
+            <wp:effectExtent l="0" t="0" r="0" b="0"/>
+            <wp:docPr id="5" name="Picture 5"/>
+            <wp:cNvGraphicFramePr>
+              <a:graphicFrameLocks xmlns:a="http://schemas.openxmlformats.org/drawingml/2006/main" noChangeAspect="1"/>
+            </wp:cNvGraphicFramePr>
+            <a:graphic xmlns:a="http://schemas.openxmlformats.org/drawingml/2006/main">
+              <a:graphicData uri="http://schemas.openxmlformats.org/drawingml/2006/picture">
+                <pic:pic xmlns:pic="http://schemas.openxmlformats.org/drawingml/2006/picture">
+                  <pic:nvPicPr>
+                    <pic:cNvPr id="5" name="Dijagram aktivnosti - daljinsko upravljanje.png"/>
+                    <pic:cNvPicPr/>
+                  </pic:nvPicPr>
+                  <pic:blipFill>
+                    <a:blip r:embed="rId12">
+                      <a:extLst>
+                        <a:ext uri="{28A0092B-C50C-407E-A947-70E740481C1C}">
+                          <a14:useLocalDpi xmlns:a14="http://schemas.microsoft.com/office/drawing/2010/main" val="0"/>
+                        </a:ext>
+                      </a:extLst>
+                    </a:blip>
+                    <a:stretch>
+                      <a:fillRect/>
+                    </a:stretch>
+                  </pic:blipFill>
+                  <pic:spPr>
+                    <a:xfrm>
+                      <a:off x="0" y="0"/>
+                      <a:ext cx="5760720" cy="3123565"/>
+                    </a:xfrm>
+                    <a:prstGeom prst="rect">
+                      <a:avLst/>
+                    </a:prstGeom>
+                  </pic:spPr>
+                </pic:pic>
+              </a:graphicData>
+            </a:graphic>
+          </wp:inline>
+        </w:drawing>
+      </w:r>
+    </w:p>
+    <w:p>
+      <w:pPr>
+        <w:pStyle w:val="Caption"/>
+        <w:jc w:val="center"/>
+      </w:pPr>
+      <w:r>
+        <w:t xml:space="preserve">Slika </w:t>
+      </w:r>
+      <w:fldSimple w:instr=" SEQ Slika \* ARABIC ">
+        <w:r>
+          <w:rPr>
+            <w:noProof/>
+          </w:rPr>
+          <w:t>2</w:t>
+        </w:r>
+      </w:fldSimple>
+      <w:r>
+        <w:t>. Dijagram aktivnosti daljinsko upravljanje</w:t>
+      </w:r>
     </w:p>
     <w:p>
       <w:pPr>
@@ -1643,6 +1526,75 @@
         <w:ind w:firstLine="708"/>
         <w:jc w:val="both"/>
       </w:pPr>
+      <w:r>
+        <w:t>Nakon uspješnog uparivanja aplikacije s Mbot:Rangerom korisniku se nudi mogučnost upravljanja Mbot:Rangerom. Ponuđene su mu četiri mogučnosti: kretanje unaprijed, kretanje unatrag, kretanje lijevo i kretanje desno. Ovisno o odabranoj akciji Mbot:Ranger će izvršiti zadanu naredbu.</w:t>
+      </w:r>
+    </w:p>
+    <w:p>
+      <w:pPr>
+        <w:spacing w:line="360" w:lineRule="auto"/>
+        <w:jc w:val="both"/>
+      </w:pPr>
+    </w:p>
+    <w:p>
+      <w:pPr>
+        <w:spacing w:line="360" w:lineRule="auto"/>
+        <w:jc w:val="both"/>
+      </w:pPr>
+    </w:p>
+    <w:p>
+      <w:pPr>
+        <w:spacing w:line="360" w:lineRule="auto"/>
+        <w:jc w:val="both"/>
+      </w:pPr>
+    </w:p>
+    <w:p>
+      <w:pPr>
+        <w:spacing w:line="360" w:lineRule="auto"/>
+        <w:jc w:val="both"/>
+      </w:pPr>
+    </w:p>
+    <w:p>
+      <w:pPr>
+        <w:spacing w:line="360" w:lineRule="auto"/>
+        <w:jc w:val="both"/>
+      </w:pPr>
+    </w:p>
+    <w:p>
+      <w:pPr>
+        <w:spacing w:line="360" w:lineRule="auto"/>
+        <w:jc w:val="both"/>
+      </w:pPr>
+    </w:p>
+    <w:p>
+      <w:pPr>
+        <w:spacing w:line="360" w:lineRule="auto"/>
+        <w:jc w:val="both"/>
+      </w:pPr>
+    </w:p>
+    <w:p>
+      <w:pPr>
+        <w:spacing w:line="360" w:lineRule="auto"/>
+        <w:jc w:val="both"/>
+      </w:pPr>
+    </w:p>
+    <w:p>
+      <w:pPr>
+        <w:spacing w:line="360" w:lineRule="auto"/>
+        <w:jc w:val="both"/>
+      </w:pPr>
+    </w:p>
+    <w:p>
+      <w:pPr>
+        <w:spacing w:line="360" w:lineRule="auto"/>
+        <w:jc w:val="both"/>
+      </w:pPr>
+    </w:p>
+    <w:p>
+      <w:pPr>
+        <w:spacing w:line="360" w:lineRule="auto"/>
+        <w:jc w:val="both"/>
+      </w:pPr>
     </w:p>
     <w:p>
       <w:pPr>
@@ -1674,7 +1626,28 @@
     </w:p>
     <w:p>
       <w:pPr>
-        <w:pStyle w:val="Naslov1"/>
+        <w:spacing w:line="360" w:lineRule="auto"/>
+        <w:ind w:firstLine="708"/>
+        <w:jc w:val="both"/>
+      </w:pPr>
+    </w:p>
+    <w:p>
+      <w:pPr>
+        <w:spacing w:line="360" w:lineRule="auto"/>
+        <w:ind w:firstLine="708"/>
+        <w:jc w:val="both"/>
+      </w:pPr>
+    </w:p>
+    <w:p>
+      <w:pPr>
+        <w:spacing w:line="360" w:lineRule="auto"/>
+        <w:ind w:firstLine="708"/>
+        <w:jc w:val="both"/>
+      </w:pPr>
+    </w:p>
+    <w:p>
+      <w:pPr>
+        <w:pStyle w:val="Heading1"/>
         <w:numPr>
           <w:ilvl w:val="0"/>
           <w:numId w:val="15"/>
@@ -1682,7 +1655,6 @@
       </w:pPr>
       <w:bookmarkStart w:id="2" w:name="_Toc528770683"/>
       <w:r>
-        <w:lastRenderedPageBreak/>
         <w:t>Korišteni alati i tehnologija</w:t>
       </w:r>
       <w:bookmarkEnd w:id="2"/>
@@ -1690,7 +1662,7 @@
     <w:p/>
     <w:tbl>
       <w:tblPr>
-        <w:tblStyle w:val="Reetkatablice"/>
+        <w:tblStyle w:val="TableGrid"/>
         <w:tblW w:w="0" w:type="auto"/>
         <w:tblLook w:val="04A0" w:firstRow="1" w:lastRow="0" w:firstColumn="1" w:lastColumn="0" w:noHBand="0" w:noVBand="1"/>
       </w:tblPr>
@@ -1832,7 +1804,7 @@
     </w:p>
     <w:tbl>
       <w:tblPr>
-        <w:tblStyle w:val="Reetkatablice"/>
+        <w:tblStyle w:val="TableGrid"/>
         <w:tblW w:w="0" w:type="auto"/>
         <w:tblLook w:val="04A0" w:firstRow="1" w:lastRow="0" w:firstColumn="1" w:lastColumn="0" w:noHBand="0" w:noVBand="1"/>
       </w:tblPr>
@@ -1930,19 +1902,11 @@
                 <w:b w:val="0"/>
               </w:rPr>
             </w:pPr>
-            <w:proofErr w:type="spellStart"/>
             <w:r>
               <w:rPr>
                 <w:b w:val="0"/>
               </w:rPr>
-              <w:t>Arduino</w:t>
-            </w:r>
-            <w:proofErr w:type="spellEnd"/>
-            <w:r>
-              <w:rPr>
-                <w:b w:val="0"/>
-              </w:rPr>
-              <w:t xml:space="preserve"> IDE</w:t>
+              <w:t>Arduino IDE</w:t>
             </w:r>
           </w:p>
         </w:tc>
@@ -1959,34 +1923,18 @@
                 <w:b w:val="0"/>
               </w:rPr>
             </w:pPr>
-            <w:proofErr w:type="spellStart"/>
             <w:r>
               <w:rPr>
                 <w:b w:val="0"/>
               </w:rPr>
-              <w:t>Arduino</w:t>
-            </w:r>
-            <w:proofErr w:type="spellEnd"/>
-            <w:r>
-              <w:rPr>
-                <w:b w:val="0"/>
-              </w:rPr>
-              <w:t xml:space="preserve"> IDE</w:t>
+              <w:t>Arduino IDE</w:t>
             </w:r>
             <w:r>
               <w:rPr>
                 <w:b w:val="0"/>
               </w:rPr>
-              <w:t xml:space="preserve">, </w:t>
+              <w:t>, mBlock</w:t>
             </w:r>
-            <w:proofErr w:type="spellStart"/>
-            <w:r>
-              <w:rPr>
-                <w:b w:val="0"/>
-              </w:rPr>
-              <w:t>mBlock</w:t>
-            </w:r>
-            <w:proofErr w:type="spellEnd"/>
           </w:p>
         </w:tc>
       </w:tr>
@@ -2018,92 +1966,12 @@
           <w:b w:val="0"/>
           <w:szCs w:val="22"/>
         </w:rPr>
-        <w:t xml:space="preserve">Za izradu projekta </w:t>
-      </w:r>
-      <w:proofErr w:type="spellStart"/>
-      <w:r>
-        <w:rPr>
-          <w:b w:val="0"/>
-          <w:szCs w:val="22"/>
-        </w:rPr>
-        <w:t>mRanger</w:t>
-      </w:r>
-      <w:proofErr w:type="spellEnd"/>
-      <w:r>
-        <w:rPr>
-          <w:b w:val="0"/>
-          <w:szCs w:val="22"/>
-        </w:rPr>
-        <w:t xml:space="preserve"> koristit će se pet prijenosnih računala na kojima su instalirani Android studio i </w:t>
-      </w:r>
-      <w:proofErr w:type="spellStart"/>
-      <w:r>
-        <w:rPr>
-          <w:b w:val="0"/>
-          <w:szCs w:val="22"/>
-        </w:rPr>
-        <w:t>mBlock</w:t>
-      </w:r>
-      <w:proofErr w:type="spellEnd"/>
-      <w:r>
-        <w:rPr>
-          <w:b w:val="0"/>
-          <w:szCs w:val="22"/>
-        </w:rPr>
-        <w:t xml:space="preserve"> pomoću kojega se može pristupiti </w:t>
-      </w:r>
-      <w:proofErr w:type="spellStart"/>
-      <w:r>
-        <w:rPr>
-          <w:b w:val="0"/>
-          <w:szCs w:val="22"/>
-        </w:rPr>
-        <w:t>Arduino</w:t>
-      </w:r>
-      <w:proofErr w:type="spellEnd"/>
-      <w:r>
-        <w:rPr>
-          <w:b w:val="0"/>
-          <w:szCs w:val="22"/>
-        </w:rPr>
-        <w:t xml:space="preserve"> IDE za programiranje mBot Ranger robota. Android studio će se koristiti za izradu aplikacije koja će imati funkcionalnosti navedene u poglavlju ranije. Navedena aplikacija će se testirati na </w:t>
-      </w:r>
-      <w:proofErr w:type="spellStart"/>
-      <w:r>
-        <w:rPr>
-          <w:b w:val="0"/>
-          <w:szCs w:val="22"/>
-        </w:rPr>
-        <w:t>mBot</w:t>
-      </w:r>
-      <w:proofErr w:type="spellEnd"/>
-      <w:r>
-        <w:rPr>
-          <w:b w:val="0"/>
-          <w:szCs w:val="22"/>
-        </w:rPr>
-        <w:t xml:space="preserve"> </w:t>
-      </w:r>
-      <w:proofErr w:type="spellStart"/>
-      <w:r>
-        <w:rPr>
-          <w:b w:val="0"/>
-          <w:szCs w:val="22"/>
-        </w:rPr>
-        <w:t>Rangeru</w:t>
-      </w:r>
-      <w:proofErr w:type="spellEnd"/>
-      <w:r>
-        <w:rPr>
-          <w:b w:val="0"/>
-          <w:szCs w:val="22"/>
-        </w:rPr>
-        <w:t>.</w:t>
-      </w:r>
-    </w:p>
-    <w:p>
-      <w:pPr>
-        <w:pStyle w:val="Naslov1"/>
+        <w:t>Za izradu projekta mRanger koristit će se pet prijenosnih računala na kojima su instalirani Android studio i mBlock pomoću kojega se može pristupiti Arduino IDE za programiranje mBot Ranger robota. Android studio će se koristiti za izradu aplikacije koja će imati funkcionalnosti navedene u poglavlju ranije. Navedena aplikacija će se testirati na mBot Rangeru.</w:t>
+      </w:r>
+    </w:p>
+    <w:p>
+      <w:pPr>
+        <w:pStyle w:val="Heading1"/>
         <w:numPr>
           <w:ilvl w:val="0"/>
           <w:numId w:val="15"/>
@@ -2139,7 +2007,7 @@
                     <pic:cNvPicPr/>
                   </pic:nvPicPr>
                   <pic:blipFill>
-                    <a:blip r:embed="rId12">
+                    <a:blip r:embed="rId13">
                       <a:extLst>
                         <a:ext uri="{28A0092B-C50C-407E-A947-70E740481C1C}">
                           <a14:useLocalDpi xmlns:a14="http://schemas.microsoft.com/office/drawing/2010/main" val="0"/>
@@ -2168,13 +2036,13 @@
     </w:p>
     <w:p>
       <w:pPr>
-        <w:pStyle w:val="Opisslike"/>
+        <w:pStyle w:val="Caption"/>
         <w:jc w:val="center"/>
       </w:pPr>
     </w:p>
     <w:p>
       <w:pPr>
-        <w:pStyle w:val="Opisslike"/>
+        <w:pStyle w:val="Caption"/>
         <w:jc w:val="center"/>
       </w:pPr>
       <w:r>
@@ -2202,7 +2070,7 @@
         <w:rPr>
           <w:noProof/>
         </w:rPr>
-        <w:t>2</w:t>
+        <w:t>3</w:t>
       </w:r>
       <w:r>
         <w:rPr>
@@ -2227,52 +2095,13 @@
         <w:jc w:val="both"/>
       </w:pPr>
       <w:r>
-        <w:t xml:space="preserve">Slika 2. prikazuje dizajn arhitekture aplikacije </w:t>
-      </w:r>
-      <w:proofErr w:type="spellStart"/>
-      <w:r>
-        <w:t>mRanger</w:t>
-      </w:r>
-      <w:proofErr w:type="spellEnd"/>
-      <w:r>
-        <w:t xml:space="preserve">. Arhitektura nam prikazuje da će se pomoću aplikacije slati signal putem </w:t>
-      </w:r>
-      <w:proofErr w:type="spellStart"/>
-      <w:r>
-        <w:t>bluetootha</w:t>
-      </w:r>
-      <w:proofErr w:type="spellEnd"/>
-      <w:r>
-        <w:t xml:space="preserve"> na </w:t>
-      </w:r>
-      <w:proofErr w:type="spellStart"/>
-      <w:r>
-        <w:t>Arduino</w:t>
-      </w:r>
-      <w:proofErr w:type="spellEnd"/>
-      <w:r>
-        <w:t xml:space="preserve"> mikroprocesor koji upravlja komponentama na </w:t>
-      </w:r>
-      <w:proofErr w:type="spellStart"/>
-      <w:r>
-        <w:t>mBot</w:t>
-      </w:r>
-      <w:proofErr w:type="spellEnd"/>
-      <w:r>
-        <w:t xml:space="preserve"> </w:t>
-      </w:r>
-      <w:proofErr w:type="spellStart"/>
-      <w:r>
-        <w:t>Rangeru</w:t>
-      </w:r>
-      <w:proofErr w:type="spellEnd"/>
-      <w:r>
-        <w:t>. Aplikacija služi za upravljanje robotom, odnosno njegovim kretanjem te je iz toga razloga na slici prikazan motor kao jedna od ključnih komponenti.</w:t>
+        <w:lastRenderedPageBreak/>
+        <w:t>Slika 2. prikazuje dizajn arhitekture aplikacije mRanger. Arhitektura nam prikazuje da će se pomoću aplikacije slati signal putem bluetootha na Arduino mikroprocesor koji upravlja komponentama na mBot Rangeru. Aplikacija služi za upravljanje robotom, odnosno njegovim kretanjem te je iz toga razloga na slici prikazan motor kao jedna od ključnih komponenti.</w:t>
       </w:r>
     </w:p>
     <w:sectPr>
-      <w:headerReference w:type="default" r:id="rId13"/>
-      <w:footerReference w:type="default" r:id="rId14"/>
+      <w:headerReference w:type="default" r:id="rId14"/>
+      <w:footerReference w:type="default" r:id="rId15"/>
       <w:pgSz w:w="11906" w:h="16838"/>
       <w:pgMar w:top="1417" w:right="1417" w:bottom="1417" w:left="1417" w:header="708" w:footer="708" w:gutter="0"/>
       <w:pgNumType w:start="1"/>
@@ -2316,7 +2145,7 @@
     <w:sdtContent>
       <w:p>
         <w:pPr>
-          <w:pStyle w:val="Podnoje"/>
+          <w:pStyle w:val="Footer"/>
           <w:jc w:val="right"/>
         </w:pPr>
         <w:r>
@@ -2345,7 +2174,7 @@
   </w:sdt>
   <w:p>
     <w:pPr>
-      <w:pStyle w:val="Podnoje"/>
+      <w:pStyle w:val="Footer"/>
     </w:pPr>
   </w:p>
 </w:ftr>
@@ -2355,7 +2184,7 @@
 <w:ftr xmlns:wpc="http://schemas.microsoft.com/office/word/2010/wordprocessingCanvas" xmlns:cx="http://schemas.microsoft.com/office/drawing/2014/chartex" xmlns:cx1="http://schemas.microsoft.com/office/drawing/2015/9/8/chartex" xmlns:cx2="http://schemas.microsoft.com/office/drawing/2015/10/21/chartex" xmlns:cx3="http://schemas.microsoft.com/office/drawing/2016/5/9/chartex" xmlns:cx4="http://schemas.microsoft.com/office/drawing/2016/5/10/chartex" xmlns:cx5="http://schemas.microsoft.com/office/drawing/2016/5/11/chartex" xmlns:cx6="http://schemas.microsoft.com/office/drawing/2016/5/12/chartex" xmlns:cx7="http://schemas.microsoft.com/office/drawing/2016/5/13/chartex" xmlns:cx8="http://schemas.microsoft.com/office/drawing/2016/5/14/chartex" xmlns:mc="http://schemas.openxmlformats.org/markup-compatibility/2006" xmlns:aink="http://schemas.microsoft.com/office/drawing/2016/ink" xmlns:am3d="http://schemas.microsoft.com/office/drawing/2017/model3d" xmlns:o="urn:schemas-microsoft-com:office:office" xmlns:r="http://schemas.openxmlformats.org/officeDocument/2006/relationships" xmlns:m="http://schemas.openxmlformats.org/officeDocument/2006/math" xmlns:v="urn:schemas-microsoft-com:vml" xmlns:wp14="http://schemas.microsoft.com/office/word/2010/wordprocessingDrawing" xmlns:wp="http://schemas.openxmlformats.org/drawingml/2006/wordprocessingDrawing" xmlns:w10="urn:schemas-microsoft-com:office:word" xmlns:w="http://schemas.openxmlformats.org/wordprocessingml/2006/main" xmlns:w14="http://schemas.microsoft.com/office/word/2010/wordml" xmlns:w15="http://schemas.microsoft.com/office/word/2012/wordml" xmlns:w16cid="http://schemas.microsoft.com/office/word/2016/wordml/cid" xmlns:w16se="http://schemas.microsoft.com/office/word/2015/wordml/symex" xmlns:wpg="http://schemas.microsoft.com/office/word/2010/wordprocessingGroup" xmlns:wpi="http://schemas.microsoft.com/office/word/2010/wordprocessingInk" xmlns:wne="http://schemas.microsoft.com/office/word/2006/wordml" xmlns:wps="http://schemas.microsoft.com/office/word/2010/wordprocessingShape" mc:Ignorable="w14 w15 w16se w16cid wp14">
   <w:p>
     <w:pPr>
-      <w:pStyle w:val="Podnoje"/>
+      <w:pStyle w:val="Footer"/>
       <w:jc w:val="right"/>
     </w:pPr>
     <w:r>
@@ -2382,7 +2211,7 @@
   </w:p>
   <w:p>
     <w:pPr>
-      <w:pStyle w:val="Podnoje"/>
+      <w:pStyle w:val="Footer"/>
       <w:tabs>
         <w:tab w:val="clear" w:pos="4536"/>
         <w:tab w:val="clear" w:pos="9072"/>
@@ -2419,7 +2248,7 @@
 <w:hdr xmlns:wpc="http://schemas.microsoft.com/office/word/2010/wordprocessingCanvas" xmlns:cx="http://schemas.microsoft.com/office/drawing/2014/chartex" xmlns:cx1="http://schemas.microsoft.com/office/drawing/2015/9/8/chartex" xmlns:cx2="http://schemas.microsoft.com/office/drawing/2015/10/21/chartex" xmlns:cx3="http://schemas.microsoft.com/office/drawing/2016/5/9/chartex" xmlns:cx4="http://schemas.microsoft.com/office/drawing/2016/5/10/chartex" xmlns:cx5="http://schemas.microsoft.com/office/drawing/2016/5/11/chartex" xmlns:cx6="http://schemas.microsoft.com/office/drawing/2016/5/12/chartex" xmlns:cx7="http://schemas.microsoft.com/office/drawing/2016/5/13/chartex" xmlns:cx8="http://schemas.microsoft.com/office/drawing/2016/5/14/chartex" xmlns:mc="http://schemas.openxmlformats.org/markup-compatibility/2006" xmlns:aink="http://schemas.microsoft.com/office/drawing/2016/ink" xmlns:am3d="http://schemas.microsoft.com/office/drawing/2017/model3d" xmlns:o="urn:schemas-microsoft-com:office:office" xmlns:r="http://schemas.openxmlformats.org/officeDocument/2006/relationships" xmlns:m="http://schemas.openxmlformats.org/officeDocument/2006/math" xmlns:v="urn:schemas-microsoft-com:vml" xmlns:wp14="http://schemas.microsoft.com/office/word/2010/wordprocessingDrawing" xmlns:wp="http://schemas.openxmlformats.org/drawingml/2006/wordprocessingDrawing" xmlns:w10="urn:schemas-microsoft-com:office:word" xmlns:w="http://schemas.openxmlformats.org/wordprocessingml/2006/main" xmlns:w14="http://schemas.microsoft.com/office/word/2010/wordml" xmlns:w15="http://schemas.microsoft.com/office/word/2012/wordml" xmlns:w16cid="http://schemas.microsoft.com/office/word/2016/wordml/cid" xmlns:w16se="http://schemas.microsoft.com/office/word/2015/wordml/symex" xmlns:wpg="http://schemas.microsoft.com/office/word/2010/wordprocessingGroup" xmlns:wpi="http://schemas.microsoft.com/office/word/2010/wordprocessingInk" xmlns:wne="http://schemas.microsoft.com/office/word/2006/wordml" xmlns:wps="http://schemas.microsoft.com/office/word/2010/wordprocessingShape" mc:Ignorable="w14 w15 w16se w16cid wp14">
   <w:p>
     <w:pPr>
-      <w:pStyle w:val="Zaglavlje"/>
+      <w:pStyle w:val="Header"/>
       <w:ind w:firstLine="708"/>
     </w:pPr>
   </w:p>
@@ -5808,11 +5637,11 @@
       <w:lang w:eastAsia="hr-HR"/>
     </w:rPr>
   </w:style>
-  <w:style w:type="paragraph" w:styleId="Naslov1">
+  <w:style w:type="paragraph" w:styleId="Heading1">
     <w:name w:val="heading 1"/>
     <w:basedOn w:val="Normal"/>
     <w:next w:val="Normal"/>
-    <w:link w:val="Naslov1Char"/>
+    <w:link w:val="Heading1Char"/>
     <w:uiPriority w:val="9"/>
     <w:qFormat/>
     <w:rsid w:val="00552D93"/>
@@ -5832,11 +5661,11 @@
       <w:szCs w:val="28"/>
     </w:rPr>
   </w:style>
-  <w:style w:type="paragraph" w:styleId="Naslov2">
+  <w:style w:type="paragraph" w:styleId="Heading2">
     <w:name w:val="heading 2"/>
     <w:basedOn w:val="Normal"/>
     <w:next w:val="Normal"/>
-    <w:link w:val="Naslov2Char"/>
+    <w:link w:val="Heading2Char"/>
     <w:uiPriority w:val="9"/>
     <w:unhideWhenUsed/>
     <w:qFormat/>
@@ -5856,11 +5685,11 @@
       <w:szCs w:val="26"/>
     </w:rPr>
   </w:style>
-  <w:style w:type="paragraph" w:styleId="Naslov3">
+  <w:style w:type="paragraph" w:styleId="Heading3">
     <w:name w:val="heading 3"/>
     <w:basedOn w:val="Normal"/>
     <w:next w:val="Normal"/>
-    <w:link w:val="Naslov3Char"/>
+    <w:link w:val="Heading3Char"/>
     <w:uiPriority w:val="9"/>
     <w:unhideWhenUsed/>
     <w:qFormat/>
@@ -5878,13 +5707,13 @@
       <w:color w:val="000000" w:themeColor="text1"/>
     </w:rPr>
   </w:style>
-  <w:style w:type="character" w:default="1" w:styleId="Zadanifontodlomka">
+  <w:style w:type="character" w:default="1" w:styleId="DefaultParagraphFont">
     <w:name w:val="Default Paragraph Font"/>
     <w:uiPriority w:val="1"/>
     <w:semiHidden/>
     <w:unhideWhenUsed/>
   </w:style>
-  <w:style w:type="table" w:default="1" w:styleId="Obinatablica">
+  <w:style w:type="table" w:default="1" w:styleId="TableNormal">
     <w:name w:val="Normal Table"/>
     <w:uiPriority w:val="99"/>
     <w:semiHidden/>
@@ -5899,7 +5728,7 @@
       </w:tblCellMar>
     </w:tblPr>
   </w:style>
-  <w:style w:type="numbering" w:default="1" w:styleId="Bezpopisa">
+  <w:style w:type="numbering" w:default="1" w:styleId="NoList">
     <w:name w:val="No List"/>
     <w:uiPriority w:val="99"/>
     <w:semiHidden/>
@@ -6011,10 +5840,10 @@
       <w:sz w:val="36"/>
     </w:rPr>
   </w:style>
-  <w:style w:type="paragraph" w:styleId="Odlomakpopisa">
+  <w:style w:type="paragraph" w:styleId="ListParagraph">
     <w:name w:val="List Paragraph"/>
     <w:basedOn w:val="Normal"/>
-    <w:link w:val="OdlomakpopisaChar"/>
+    <w:link w:val="ListParagraphChar"/>
     <w:uiPriority w:val="34"/>
     <w:qFormat/>
     <w:rsid w:val="00FE7A9A"/>
@@ -6025,7 +5854,7 @@
   </w:style>
   <w:style w:type="character" w:customStyle="1" w:styleId="NazivinstitucijeChar">
     <w:name w:val="Naziv institucije Char"/>
-    <w:basedOn w:val="Zadanifontodlomka"/>
+    <w:basedOn w:val="DefaultParagraphFont"/>
     <w:link w:val="Nazivinstitucije"/>
     <w:rsid w:val="00FD0CD5"/>
     <w:rPr>
@@ -6068,7 +5897,7 @@
   </w:style>
   <w:style w:type="paragraph" w:customStyle="1" w:styleId="FOINaslov2">
     <w:name w:val="FOI Naslov 2"/>
-    <w:basedOn w:val="Odlomakpopisa"/>
+    <w:basedOn w:val="ListParagraph"/>
     <w:link w:val="FOINaslov2Char"/>
     <w:qFormat/>
     <w:rsid w:val="000A11F1"/>
@@ -6088,7 +5917,7 @@
   </w:style>
   <w:style w:type="paragraph" w:customStyle="1" w:styleId="FOINaslov3">
     <w:name w:val="FOI Naslov 3"/>
-    <w:basedOn w:val="Odlomakpopisa"/>
+    <w:basedOn w:val="ListParagraph"/>
     <w:link w:val="FOINaslov3Char"/>
     <w:qFormat/>
     <w:rsid w:val="000A11F1"/>
@@ -6105,10 +5934,10 @@
       <w:sz w:val="28"/>
     </w:rPr>
   </w:style>
-  <w:style w:type="character" w:customStyle="1" w:styleId="OdlomakpopisaChar">
-    <w:name w:val="Odlomak popisa Char"/>
-    <w:basedOn w:val="Zadanifontodlomka"/>
-    <w:link w:val="Odlomakpopisa"/>
+  <w:style w:type="character" w:customStyle="1" w:styleId="ListParagraphChar">
+    <w:name w:val="List Paragraph Char"/>
+    <w:basedOn w:val="DefaultParagraphFont"/>
+    <w:link w:val="ListParagraph"/>
     <w:uiPriority w:val="34"/>
     <w:rsid w:val="000A11F1"/>
     <w:rPr>
@@ -6120,7 +5949,7 @@
   </w:style>
   <w:style w:type="character" w:customStyle="1" w:styleId="FOINaslov2Char">
     <w:name w:val="FOI Naslov 2 Char"/>
-    <w:basedOn w:val="OdlomakpopisaChar"/>
+    <w:basedOn w:val="ListParagraphChar"/>
     <w:link w:val="FOINaslov2"/>
     <w:rsid w:val="000A11F1"/>
     <w:rPr>
@@ -6133,7 +5962,7 @@
   </w:style>
   <w:style w:type="paragraph" w:customStyle="1" w:styleId="FOINaslov4">
     <w:name w:val="FOI Naslov 4"/>
-    <w:basedOn w:val="Odlomakpopisa"/>
+    <w:basedOn w:val="ListParagraph"/>
     <w:link w:val="FOINaslov4Char"/>
     <w:qFormat/>
     <w:rsid w:val="000A11F1"/>
@@ -6152,7 +5981,7 @@
   </w:style>
   <w:style w:type="character" w:customStyle="1" w:styleId="FOINaslov3Char">
     <w:name w:val="FOI Naslov 3 Char"/>
-    <w:basedOn w:val="OdlomakpopisaChar"/>
+    <w:basedOn w:val="ListParagraphChar"/>
     <w:link w:val="FOINaslov3"/>
     <w:rsid w:val="000A11F1"/>
     <w:rPr>
@@ -6165,7 +5994,7 @@
   </w:style>
   <w:style w:type="character" w:customStyle="1" w:styleId="FOINaslov4Char">
     <w:name w:val="FOI Naslov 4 Char"/>
-    <w:basedOn w:val="OdlomakpopisaChar"/>
+    <w:basedOn w:val="ListParagraphChar"/>
     <w:link w:val="FOINaslov4"/>
     <w:rsid w:val="000A11F1"/>
     <w:rPr>
@@ -6176,7 +6005,7 @@
       <w:lang w:eastAsia="hr-HR"/>
     </w:rPr>
   </w:style>
-  <w:style w:type="paragraph" w:styleId="StandardWeb">
+  <w:style w:type="paragraph" w:styleId="NormalWeb">
     <w:name w:val="Normal (Web)"/>
     <w:basedOn w:val="Normal"/>
     <w:uiPriority w:val="99"/>
@@ -6201,10 +6030,10 @@
       <w:lang w:eastAsia="en-US"/>
     </w:rPr>
   </w:style>
-  <w:style w:type="character" w:customStyle="1" w:styleId="Naslov1Char">
-    <w:name w:val="Naslov 1 Char"/>
-    <w:basedOn w:val="Zadanifontodlomka"/>
-    <w:link w:val="Naslov1"/>
+  <w:style w:type="character" w:customStyle="1" w:styleId="Heading1Char">
+    <w:name w:val="Heading 1 Char"/>
+    <w:basedOn w:val="DefaultParagraphFont"/>
+    <w:link w:val="Heading1"/>
     <w:uiPriority w:val="9"/>
     <w:rsid w:val="00552D93"/>
     <w:rPr>
@@ -6217,10 +6046,10 @@
       <w:lang w:eastAsia="hr-HR"/>
     </w:rPr>
   </w:style>
-  <w:style w:type="character" w:customStyle="1" w:styleId="Naslov2Char">
-    <w:name w:val="Naslov 2 Char"/>
-    <w:basedOn w:val="Zadanifontodlomka"/>
-    <w:link w:val="Naslov2"/>
+  <w:style w:type="character" w:customStyle="1" w:styleId="Heading2Char">
+    <w:name w:val="Heading 2 Char"/>
+    <w:basedOn w:val="DefaultParagraphFont"/>
+    <w:link w:val="Heading2"/>
     <w:uiPriority w:val="9"/>
     <w:rsid w:val="00AE6E18"/>
     <w:rPr>
@@ -6233,10 +6062,10 @@
       <w:lang w:eastAsia="hr-HR"/>
     </w:rPr>
   </w:style>
-  <w:style w:type="character" w:customStyle="1" w:styleId="Naslov3Char">
-    <w:name w:val="Naslov 3 Char"/>
-    <w:basedOn w:val="Zadanifontodlomka"/>
-    <w:link w:val="Naslov3"/>
+  <w:style w:type="character" w:customStyle="1" w:styleId="Heading3Char">
+    <w:name w:val="Heading 3 Char"/>
+    <w:basedOn w:val="DefaultParagraphFont"/>
+    <w:link w:val="Heading3"/>
     <w:uiPriority w:val="9"/>
     <w:rsid w:val="0077277C"/>
     <w:rPr>
@@ -6249,7 +6078,7 @@
       <w:lang w:eastAsia="hr-HR"/>
     </w:rPr>
   </w:style>
-  <w:style w:type="paragraph" w:styleId="Sadraj1">
+  <w:style w:type="paragraph" w:styleId="TOC1">
     <w:name w:val="toc 1"/>
     <w:basedOn w:val="Normal"/>
     <w:next w:val="Normal"/>
@@ -6265,7 +6094,7 @@
       <w:spacing w:after="100"/>
     </w:pPr>
   </w:style>
-  <w:style w:type="paragraph" w:styleId="Sadraj2">
+  <w:style w:type="paragraph" w:styleId="TOC2">
     <w:name w:val="toc 2"/>
     <w:basedOn w:val="Normal"/>
     <w:next w:val="Normal"/>
@@ -6282,7 +6111,7 @@
       <w:ind w:left="240"/>
     </w:pPr>
   </w:style>
-  <w:style w:type="paragraph" w:styleId="Sadraj3">
+  <w:style w:type="paragraph" w:styleId="TOC3">
     <w:name w:val="toc 3"/>
     <w:basedOn w:val="Normal"/>
     <w:next w:val="Normal"/>
@@ -6299,7 +6128,7 @@
       <w:ind w:left="480"/>
     </w:pPr>
   </w:style>
-  <w:style w:type="paragraph" w:styleId="Sadraj4">
+  <w:style w:type="paragraph" w:styleId="TOC4">
     <w:name w:val="toc 4"/>
     <w:basedOn w:val="Normal"/>
     <w:next w:val="Normal"/>
@@ -6316,9 +6145,9 @@
       <w:ind w:left="720"/>
     </w:pPr>
   </w:style>
-  <w:style w:type="character" w:styleId="Hiperveza">
+  <w:style w:type="character" w:styleId="Hyperlink">
     <w:name w:val="Hyperlink"/>
-    <w:basedOn w:val="Zadanifontodlomka"/>
+    <w:basedOn w:val="DefaultParagraphFont"/>
     <w:uiPriority w:val="99"/>
     <w:unhideWhenUsed/>
     <w:rsid w:val="00EA7310"/>
@@ -6329,13 +6158,13 @@
   </w:style>
   <w:style w:type="character" w:customStyle="1" w:styleId="apple-converted-space">
     <w:name w:val="apple-converted-space"/>
-    <w:basedOn w:val="Zadanifontodlomka"/>
+    <w:basedOn w:val="DefaultParagraphFont"/>
     <w:rsid w:val="00901FB5"/>
   </w:style>
-  <w:style w:type="paragraph" w:styleId="Obinitekst">
+  <w:style w:type="paragraph" w:styleId="PlainText">
     <w:name w:val="Plain Text"/>
     <w:basedOn w:val="Normal"/>
-    <w:link w:val="ObinitekstChar"/>
+    <w:link w:val="PlainTextChar"/>
     <w:rsid w:val="00DF32E9"/>
     <w:rPr>
       <w:rFonts w:ascii="Courier New" w:hAnsi="Courier New"/>
@@ -6344,10 +6173,10 @@
       <w:lang w:val="en-US" w:eastAsia="en-US"/>
     </w:rPr>
   </w:style>
-  <w:style w:type="character" w:customStyle="1" w:styleId="ObinitekstChar">
-    <w:name w:val="Obični tekst Char"/>
-    <w:basedOn w:val="Zadanifontodlomka"/>
-    <w:link w:val="Obinitekst"/>
+  <w:style w:type="character" w:customStyle="1" w:styleId="PlainTextChar">
+    <w:name w:val="Plain Text Char"/>
+    <w:basedOn w:val="DefaultParagraphFont"/>
+    <w:link w:val="PlainText"/>
     <w:rsid w:val="00DF32E9"/>
     <w:rPr>
       <w:rFonts w:ascii="Courier New" w:eastAsia="Times New Roman" w:hAnsi="Courier New" w:cs="Times New Roman"/>
@@ -6356,9 +6185,9 @@
       <w:lang w:val="en-US"/>
     </w:rPr>
   </w:style>
-  <w:style w:type="paragraph" w:styleId="TOCNaslov">
+  <w:style w:type="paragraph" w:styleId="TOCHeading">
     <w:name w:val="TOC Heading"/>
-    <w:basedOn w:val="Naslov1"/>
+    <w:basedOn w:val="Heading1"/>
     <w:next w:val="Normal"/>
     <w:uiPriority w:val="39"/>
     <w:unhideWhenUsed/>
@@ -6372,10 +6201,10 @@
       <w:lang w:eastAsia="en-US"/>
     </w:rPr>
   </w:style>
-  <w:style w:type="paragraph" w:styleId="Tekstbalonia">
+  <w:style w:type="paragraph" w:styleId="BalloonText">
     <w:name w:val="Balloon Text"/>
     <w:basedOn w:val="Normal"/>
-    <w:link w:val="TekstbaloniaChar"/>
+    <w:link w:val="BalloonTextChar"/>
     <w:uiPriority w:val="99"/>
     <w:semiHidden/>
     <w:unhideWhenUsed/>
@@ -6386,10 +6215,10 @@
       <w:szCs w:val="16"/>
     </w:rPr>
   </w:style>
-  <w:style w:type="character" w:customStyle="1" w:styleId="TekstbaloniaChar">
-    <w:name w:val="Tekst balončića Char"/>
-    <w:basedOn w:val="Zadanifontodlomka"/>
-    <w:link w:val="Tekstbalonia"/>
+  <w:style w:type="character" w:customStyle="1" w:styleId="BalloonTextChar">
+    <w:name w:val="Balloon Text Char"/>
+    <w:basedOn w:val="DefaultParagraphFont"/>
+    <w:link w:val="BalloonText"/>
     <w:uiPriority w:val="99"/>
     <w:semiHidden/>
     <w:rsid w:val="00BB2366"/>
@@ -6400,10 +6229,10 @@
       <w:lang w:eastAsia="hr-HR"/>
     </w:rPr>
   </w:style>
-  <w:style w:type="paragraph" w:styleId="Zaglavlje">
+  <w:style w:type="paragraph" w:styleId="Header">
     <w:name w:val="header"/>
     <w:basedOn w:val="Normal"/>
-    <w:link w:val="ZaglavljeChar"/>
+    <w:link w:val="HeaderChar"/>
     <w:uiPriority w:val="99"/>
     <w:unhideWhenUsed/>
     <w:rsid w:val="0015288B"/>
@@ -6414,10 +6243,10 @@
       </w:tabs>
     </w:pPr>
   </w:style>
-  <w:style w:type="character" w:customStyle="1" w:styleId="ZaglavljeChar">
-    <w:name w:val="Zaglavlje Char"/>
-    <w:basedOn w:val="Zadanifontodlomka"/>
-    <w:link w:val="Zaglavlje"/>
+  <w:style w:type="character" w:customStyle="1" w:styleId="HeaderChar">
+    <w:name w:val="Header Char"/>
+    <w:basedOn w:val="DefaultParagraphFont"/>
+    <w:link w:val="Header"/>
     <w:uiPriority w:val="99"/>
     <w:rsid w:val="0015288B"/>
     <w:rPr>
@@ -6427,10 +6256,10 @@
       <w:lang w:eastAsia="hr-HR"/>
     </w:rPr>
   </w:style>
-  <w:style w:type="paragraph" w:styleId="Podnoje">
+  <w:style w:type="paragraph" w:styleId="Footer">
     <w:name w:val="footer"/>
     <w:basedOn w:val="Normal"/>
-    <w:link w:val="PodnojeChar"/>
+    <w:link w:val="FooterChar"/>
     <w:uiPriority w:val="99"/>
     <w:unhideWhenUsed/>
     <w:rsid w:val="0015288B"/>
@@ -6441,10 +6270,10 @@
       </w:tabs>
     </w:pPr>
   </w:style>
-  <w:style w:type="character" w:customStyle="1" w:styleId="PodnojeChar">
-    <w:name w:val="Podnožje Char"/>
-    <w:basedOn w:val="Zadanifontodlomka"/>
-    <w:link w:val="Podnoje"/>
+  <w:style w:type="character" w:customStyle="1" w:styleId="FooterChar">
+    <w:name w:val="Footer Char"/>
+    <w:basedOn w:val="DefaultParagraphFont"/>
+    <w:link w:val="Footer"/>
     <w:uiPriority w:val="99"/>
     <w:rsid w:val="0015288B"/>
     <w:rPr>
@@ -6454,9 +6283,9 @@
       <w:lang w:eastAsia="hr-HR"/>
     </w:rPr>
   </w:style>
-  <w:style w:type="character" w:styleId="Referencakomentara">
+  <w:style w:type="character" w:styleId="CommentReference">
     <w:name w:val="annotation reference"/>
-    <w:basedOn w:val="Zadanifontodlomka"/>
+    <w:basedOn w:val="DefaultParagraphFont"/>
     <w:uiPriority w:val="99"/>
     <w:semiHidden/>
     <w:unhideWhenUsed/>
@@ -6466,10 +6295,10 @@
       <w:szCs w:val="16"/>
     </w:rPr>
   </w:style>
-  <w:style w:type="paragraph" w:styleId="Tekstkomentara">
+  <w:style w:type="paragraph" w:styleId="CommentText">
     <w:name w:val="annotation text"/>
     <w:basedOn w:val="Normal"/>
-    <w:link w:val="TekstkomentaraChar"/>
+    <w:link w:val="CommentTextChar"/>
     <w:uiPriority w:val="99"/>
     <w:semiHidden/>
     <w:unhideWhenUsed/>
@@ -6479,10 +6308,10 @@
       <w:szCs w:val="20"/>
     </w:rPr>
   </w:style>
-  <w:style w:type="character" w:customStyle="1" w:styleId="TekstkomentaraChar">
-    <w:name w:val="Tekst komentara Char"/>
-    <w:basedOn w:val="Zadanifontodlomka"/>
-    <w:link w:val="Tekstkomentara"/>
+  <w:style w:type="character" w:customStyle="1" w:styleId="CommentTextChar">
+    <w:name w:val="Comment Text Char"/>
+    <w:basedOn w:val="DefaultParagraphFont"/>
+    <w:link w:val="CommentText"/>
     <w:uiPriority w:val="99"/>
     <w:semiHidden/>
     <w:rsid w:val="0008292E"/>
@@ -6493,11 +6322,11 @@
       <w:lang w:eastAsia="hr-HR"/>
     </w:rPr>
   </w:style>
-  <w:style w:type="paragraph" w:styleId="Predmetkomentara">
+  <w:style w:type="paragraph" w:styleId="CommentSubject">
     <w:name w:val="annotation subject"/>
-    <w:basedOn w:val="Tekstkomentara"/>
-    <w:next w:val="Tekstkomentara"/>
-    <w:link w:val="PredmetkomentaraChar"/>
+    <w:basedOn w:val="CommentText"/>
+    <w:next w:val="CommentText"/>
+    <w:link w:val="CommentSubjectChar"/>
     <w:uiPriority w:val="99"/>
     <w:semiHidden/>
     <w:unhideWhenUsed/>
@@ -6507,10 +6336,10 @@
       <w:bCs/>
     </w:rPr>
   </w:style>
-  <w:style w:type="character" w:customStyle="1" w:styleId="PredmetkomentaraChar">
-    <w:name w:val="Predmet komentara Char"/>
-    <w:basedOn w:val="TekstkomentaraChar"/>
-    <w:link w:val="Predmetkomentara"/>
+  <w:style w:type="character" w:customStyle="1" w:styleId="CommentSubjectChar">
+    <w:name w:val="Comment Subject Char"/>
+    <w:basedOn w:val="CommentTextChar"/>
+    <w:link w:val="CommentSubject"/>
     <w:uiPriority w:val="99"/>
     <w:semiHidden/>
     <w:rsid w:val="0008292E"/>
@@ -6539,7 +6368,7 @@
       <w:szCs w:val="24"/>
     </w:rPr>
   </w:style>
-  <w:style w:type="paragraph" w:styleId="Bezproreda">
+  <w:style w:type="paragraph" w:styleId="NoSpacing">
     <w:name w:val="No Spacing"/>
     <w:uiPriority w:val="1"/>
     <w:qFormat/>
@@ -6554,9 +6383,9 @@
       <w:lang w:eastAsia="hr-HR"/>
     </w:rPr>
   </w:style>
-  <w:style w:type="table" w:styleId="Reetkatablice">
+  <w:style w:type="table" w:styleId="TableGrid">
     <w:name w:val="Table Grid"/>
-    <w:basedOn w:val="Obinatablica"/>
+    <w:basedOn w:val="TableNormal"/>
     <w:uiPriority w:val="39"/>
     <w:rsid w:val="00AE6E18"/>
     <w:pPr>
@@ -6575,7 +6404,7 @@
   </w:style>
   <w:style w:type="character" w:customStyle="1" w:styleId="Nerijeenospominjanje1">
     <w:name w:val="Neriješeno spominjanje1"/>
-    <w:basedOn w:val="Zadanifontodlomka"/>
+    <w:basedOn w:val="DefaultParagraphFont"/>
     <w:uiPriority w:val="99"/>
     <w:semiHidden/>
     <w:unhideWhenUsed/>
@@ -6585,9 +6414,9 @@
       <w:shd w:val="clear" w:color="auto" w:fill="E6E6E6"/>
     </w:rPr>
   </w:style>
-  <w:style w:type="character" w:styleId="Nerijeenospominjanje">
+  <w:style w:type="character" w:styleId="UnresolvedMention">
     <w:name w:val="Unresolved Mention"/>
-    <w:basedOn w:val="Zadanifontodlomka"/>
+    <w:basedOn w:val="DefaultParagraphFont"/>
     <w:uiPriority w:val="99"/>
     <w:semiHidden/>
     <w:unhideWhenUsed/>
@@ -6597,9 +6426,9 @@
       <w:shd w:val="clear" w:color="auto" w:fill="E1DFDD"/>
     </w:rPr>
   </w:style>
-  <w:style w:type="character" w:styleId="SlijeenaHiperveza">
+  <w:style w:type="character" w:styleId="FollowedHyperlink">
     <w:name w:val="FollowedHyperlink"/>
-    <w:basedOn w:val="Zadanifontodlomka"/>
+    <w:basedOn w:val="DefaultParagraphFont"/>
     <w:uiPriority w:val="99"/>
     <w:semiHidden/>
     <w:unhideWhenUsed/>
@@ -6609,7 +6438,7 @@
       <w:u w:val="single"/>
     </w:rPr>
   </w:style>
-  <w:style w:type="paragraph" w:styleId="Opisslike">
+  <w:style w:type="paragraph" w:styleId="Caption">
     <w:name w:val="caption"/>
     <w:basedOn w:val="Normal"/>
     <w:next w:val="Normal"/>
@@ -6919,7 +6748,7 @@
 </file>
 
 <file path=customXml/itemProps1.xml><?xml version="1.0" encoding="utf-8"?>
-<ds:datastoreItem xmlns:ds="http://schemas.openxmlformats.org/officeDocument/2006/customXml" ds:itemID="{71820A33-98AA-4E4E-BE8F-93364183BB10}">
+<ds:datastoreItem xmlns:ds="http://schemas.openxmlformats.org/officeDocument/2006/customXml" ds:itemID="{6EADD8AA-52E1-4F1C-9AC4-C4400487FEA2}">
   <ds:schemaRefs>
     <ds:schemaRef ds:uri="http://schemas.openxmlformats.org/officeDocument/2006/bibliography"/>
   </ds:schemaRefs>

</xml_diff>

<commit_message>
Izmijenjeno poglavlje 7. Baza podataka
</commit_message>
<xml_diff>
--- a/Dokumentacija/Projekt dokumentacija/AIR1802 TD mRanger - Kraljić, Kristović, Pavleka, Perković, Žebčević.docx
+++ b/Dokumentacija/Projekt dokumentacija/AIR1802 TD mRanger - Kraljić, Kristović, Pavleka, Perković, Žebčević.docx
@@ -1124,7 +1124,21 @@
                 <w:rStyle w:val="Hiperveza"/>
                 <w:noProof/>
               </w:rPr>
-              <w:t>Popis funkcionalnosti</w:t>
+              <w:t>Popis funkc</w:t>
+            </w:r>
+            <w:r>
+              <w:rPr>
+                <w:rStyle w:val="Hiperveza"/>
+                <w:noProof/>
+              </w:rPr>
+              <w:t>i</w:t>
+            </w:r>
+            <w:r>
+              <w:rPr>
+                <w:rStyle w:val="Hiperveza"/>
+                <w:noProof/>
+              </w:rPr>
+              <w:t>onalnosti</w:t>
             </w:r>
             <w:r>
               <w:rPr>
@@ -2236,10 +2250,10 @@
             <v:path o:extrusionok="f" gradientshapeok="t" o:connecttype="rect"/>
             <o:lock v:ext="edit" aspectratio="t"/>
           </v:shapetype>
-          <v:shape id="_x0000_i1025" type="#_x0000_t75" style="width:460.5pt;height:393.75pt" o:ole="">
+          <v:shape id="_x0000_i1025" type="#_x0000_t75" style="width:460.8pt;height:393.6pt" o:ole="">
             <v:imagedata r:id="rId11" o:title=""/>
           </v:shape>
-          <o:OLEObject Type="Embed" ProgID="Word.Document.12" ShapeID="_x0000_i1025" DrawAspect="Content" ObjectID="_1610289152" r:id="rId12">
+          <o:OLEObject Type="Embed" ProgID="Word.Document.12" ShapeID="_x0000_i1025" DrawAspect="Content" ObjectID="_1610290084" r:id="rId12">
             <o:FieldCodes>\s</o:FieldCodes>
           </o:OLEObject>
         </w:object>
@@ -2330,10 +2344,10 @@
       </w:pPr>
       <w:r>
         <w:object w:dxaOrig="9072" w:dyaOrig="8787">
-          <v:shape id="_x0000_i1065" type="#_x0000_t75" style="width:453.75pt;height:439.5pt" o:ole="">
+          <v:shape id="_x0000_i1026" type="#_x0000_t75" style="width:453.6pt;height:439.2pt" o:ole="">
             <v:imagedata r:id="rId13" o:title=""/>
           </v:shape>
-          <o:OLEObject Type="Embed" ProgID="Word.Document.12" ShapeID="_x0000_i1065" DrawAspect="Content" ObjectID="_1610289153" r:id="rId14">
+          <o:OLEObject Type="Embed" ProgID="Word.Document.12" ShapeID="_x0000_i1026" DrawAspect="Content" ObjectID="_1610290085" r:id="rId14">
             <o:FieldCodes>\s</o:FieldCodes>
           </o:OLEObject>
         </w:object>
@@ -2434,10 +2448,10 @@
       </w:pPr>
       <w:r>
         <w:object w:dxaOrig="9072" w:dyaOrig="8561">
-          <v:shape id="_x0000_i1068" type="#_x0000_t75" style="width:453.75pt;height:428.25pt" o:ole="">
+          <v:shape id="_x0000_i1027" type="#_x0000_t75" style="width:453.6pt;height:427.8pt" o:ole="">
             <v:imagedata r:id="rId15" o:title=""/>
           </v:shape>
-          <o:OLEObject Type="Embed" ProgID="Word.Document.12" ShapeID="_x0000_i1068" DrawAspect="Content" ObjectID="_1610289154" r:id="rId16">
+          <o:OLEObject Type="Embed" ProgID="Word.Document.12" ShapeID="_x0000_i1027" DrawAspect="Content" ObjectID="_1610290086" r:id="rId16">
             <o:FieldCodes>\s</o:FieldCodes>
           </o:OLEObject>
         </w:object>
@@ -2520,10 +2534,10 @@
       </w:pPr>
       <w:r>
         <w:object w:dxaOrig="9072" w:dyaOrig="10827">
-          <v:shape id="_x0000_i1073" type="#_x0000_t75" style="width:453.75pt;height:541.5pt" o:ole="">
+          <v:shape id="_x0000_i1028" type="#_x0000_t75" style="width:453.6pt;height:541.2pt" o:ole="">
             <v:imagedata r:id="rId17" o:title=""/>
           </v:shape>
-          <o:OLEObject Type="Embed" ProgID="Word.Document.12" ShapeID="_x0000_i1073" DrawAspect="Content" ObjectID="_1610289155" r:id="rId18">
+          <o:OLEObject Type="Embed" ProgID="Word.Document.12" ShapeID="_x0000_i1028" DrawAspect="Content" ObjectID="_1610290087" r:id="rId18">
             <o:FieldCodes>\s</o:FieldCodes>
           </o:OLEObject>
         </w:object>
@@ -2620,10 +2634,10 @@
       </w:pPr>
       <w:r>
         <w:object w:dxaOrig="9072" w:dyaOrig="10147">
-          <v:shape id="_x0000_i1082" type="#_x0000_t75" style="width:453.75pt;height:507pt" o:ole="">
+          <v:shape id="_x0000_i1029" type="#_x0000_t75" style="width:453.6pt;height:507pt" o:ole="">
             <v:imagedata r:id="rId19" o:title=""/>
           </v:shape>
-          <o:OLEObject Type="Embed" ProgID="Word.Document.12" ShapeID="_x0000_i1082" DrawAspect="Content" ObjectID="_1610289156" r:id="rId20">
+          <o:OLEObject Type="Embed" ProgID="Word.Document.12" ShapeID="_x0000_i1029" DrawAspect="Content" ObjectID="_1610290088" r:id="rId20">
             <o:FieldCodes>\s</o:FieldCodes>
           </o:OLEObject>
         </w:object>
@@ -3032,8 +3046,6 @@
       <w:r>
         <w:t xml:space="preserve"> aktivnost. To je aktivnost unutar koje se pojedini dizajni kontrola, odnosno fragmenti prikazuju pomoću kojih je moguće upravljati robotom.</w:t>
       </w:r>
-      <w:bookmarkStart w:id="11" w:name="_GoBack"/>
-      <w:bookmarkEnd w:id="11"/>
     </w:p>
     <w:p>
       <w:pPr>
@@ -3042,8 +3054,8 @@
         <w:jc w:val="both"/>
       </w:pPr>
     </w:p>
-    <w:bookmarkStart w:id="12" w:name="_MON_1609319770"/>
-    <w:bookmarkEnd w:id="12"/>
+    <w:bookmarkStart w:id="11" w:name="_MON_1609319770"/>
+    <w:bookmarkEnd w:id="11"/>
     <w:p>
       <w:pPr>
         <w:keepNext/>
@@ -3051,10 +3063,10 @@
       </w:pPr>
       <w:r>
         <w:object w:dxaOrig="9072" w:dyaOrig="6522">
-          <v:shape id="_x0000_i1055" type="#_x0000_t75" style="width:453.75pt;height:326.25pt" o:ole="">
+          <v:shape id="_x0000_i1030" type="#_x0000_t75" style="width:453.6pt;height:326.4pt" o:ole="">
             <v:imagedata r:id="rId23" o:title=""/>
           </v:shape>
-          <o:OLEObject Type="Embed" ProgID="Word.Document.12" ShapeID="_x0000_i1055" DrawAspect="Content" ObjectID="_1610289157" r:id="rId24">
+          <o:OLEObject Type="Embed" ProgID="Word.Document.12" ShapeID="_x0000_i1030" DrawAspect="Content" ObjectID="_1610290089" r:id="rId24">
             <o:FieldCodes>\s</o:FieldCodes>
           </o:OLEObject>
         </w:object>
@@ -3170,18 +3182,18 @@
       </w:r>
     </w:p>
     <w:p/>
-    <w:bookmarkStart w:id="13" w:name="_MON_1610120741"/>
-    <w:bookmarkEnd w:id="13"/>
+    <w:bookmarkStart w:id="12" w:name="_MON_1610120741"/>
+    <w:bookmarkEnd w:id="12"/>
     <w:p>
       <w:pPr>
         <w:keepNext/>
       </w:pPr>
       <w:r>
         <w:object w:dxaOrig="9072" w:dyaOrig="7801">
-          <v:shape id="_x0000_i1052" type="#_x0000_t75" style="width:453.75pt;height:390pt" o:ole="">
+          <v:shape id="_x0000_i1031" type="#_x0000_t75" style="width:453.6pt;height:390pt" o:ole="">
             <v:imagedata r:id="rId25" o:title=""/>
           </v:shape>
-          <o:OLEObject Type="Embed" ProgID="Word.Document.12" ShapeID="_x0000_i1052" DrawAspect="Content" ObjectID="_1610289158" r:id="rId26">
+          <o:OLEObject Type="Embed" ProgID="Word.Document.12" ShapeID="_x0000_i1031" DrawAspect="Content" ObjectID="_1610290090" r:id="rId26">
             <o:FieldCodes>\s</o:FieldCodes>
           </o:OLEObject>
         </w:object>
@@ -3276,18 +3288,18 @@
       </w:r>
     </w:p>
     <w:p/>
-    <w:bookmarkStart w:id="14" w:name="_MON_1610120885"/>
-    <w:bookmarkEnd w:id="14"/>
+    <w:bookmarkStart w:id="13" w:name="_MON_1610120885"/>
+    <w:bookmarkEnd w:id="13"/>
     <w:p>
       <w:pPr>
         <w:keepNext/>
       </w:pPr>
       <w:r>
         <w:object w:dxaOrig="9072" w:dyaOrig="7700">
-          <v:shape id="_x0000_i1088" type="#_x0000_t75" style="width:453.75pt;height:384.75pt" o:ole="">
+          <v:shape id="_x0000_i1032" type="#_x0000_t75" style="width:453.6pt;height:384.6pt" o:ole="">
             <v:imagedata r:id="rId27" o:title=""/>
           </v:shape>
-          <o:OLEObject Type="Embed" ProgID="Word.Document.12" ShapeID="_x0000_i1088" DrawAspect="Content" ObjectID="_1610289159" r:id="rId28">
+          <o:OLEObject Type="Embed" ProgID="Word.Document.12" ShapeID="_x0000_i1032" DrawAspect="Content" ObjectID="_1610290091" r:id="rId28">
             <o:FieldCodes>\s</o:FieldCodes>
           </o:OLEObject>
         </w:object>
@@ -3400,18 +3412,18 @@
       </w:r>
     </w:p>
     <w:p/>
-    <w:bookmarkStart w:id="15" w:name="_MON_1610121294"/>
-    <w:bookmarkEnd w:id="15"/>
+    <w:bookmarkStart w:id="14" w:name="_MON_1610121294"/>
+    <w:bookmarkEnd w:id="14"/>
     <w:p>
       <w:pPr>
         <w:keepNext/>
       </w:pPr>
       <w:r>
         <w:object w:dxaOrig="9072" w:dyaOrig="9240">
-          <v:shape id="_x0000_i1062" type="#_x0000_t75" style="width:453.75pt;height:462pt" o:ole="">
+          <v:shape id="_x0000_i1033" type="#_x0000_t75" style="width:453.6pt;height:462pt" o:ole="">
             <v:imagedata r:id="rId29" o:title=""/>
           </v:shape>
-          <o:OLEObject Type="Embed" ProgID="Word.Document.12" ShapeID="_x0000_i1062" DrawAspect="Content" ObjectID="_1610289160" r:id="rId30">
+          <o:OLEObject Type="Embed" ProgID="Word.Document.12" ShapeID="_x0000_i1033" DrawAspect="Content" ObjectID="_1610290092" r:id="rId30">
             <o:FieldCodes>\s</o:FieldCodes>
           </o:OLEObject>
         </w:object>
@@ -3489,7 +3501,7 @@
           <w:i/>
         </w:rPr>
       </w:pPr>
-      <w:bookmarkStart w:id="16" w:name="_Toc535590629"/>
+      <w:bookmarkStart w:id="15" w:name="_Toc535590629"/>
       <w:r>
         <w:rPr>
           <w:i/>
@@ -3497,7 +3509,7 @@
         <w:lastRenderedPageBreak/>
         <w:t>3.3. Funkcionalnost bilježenja temperature zraka u bazu podataka</w:t>
       </w:r>
-      <w:bookmarkEnd w:id="16"/>
+      <w:bookmarkEnd w:id="15"/>
     </w:p>
     <w:p>
       <w:pPr>
@@ -3675,12 +3687,12 @@
         <w:pStyle w:val="Naslov1"/>
         <w:ind w:left="360"/>
       </w:pPr>
-      <w:bookmarkStart w:id="17" w:name="_Toc535590630"/>
+      <w:bookmarkStart w:id="16" w:name="_Toc535590630"/>
       <w:r>
         <w:lastRenderedPageBreak/>
         <w:t>4. Korišteni alati i tehnologija</w:t>
       </w:r>
-      <w:bookmarkEnd w:id="17"/>
+      <w:bookmarkEnd w:id="16"/>
     </w:p>
     <w:p>
       <w:pPr>
@@ -4280,12 +4292,12 @@
         <w:pStyle w:val="Naslov1"/>
         <w:ind w:left="360"/>
       </w:pPr>
-      <w:bookmarkStart w:id="18" w:name="_Toc535590631"/>
+      <w:bookmarkStart w:id="17" w:name="_Toc535590631"/>
       <w:r>
         <w:lastRenderedPageBreak/>
         <w:t>5. Dizajn arhitekture</w:t>
       </w:r>
-      <w:bookmarkEnd w:id="18"/>
+      <w:bookmarkEnd w:id="17"/>
     </w:p>
     <w:p/>
     <w:p>
@@ -4404,12 +4416,12 @@
       <w:pPr>
         <w:pStyle w:val="Naslov1"/>
       </w:pPr>
-      <w:bookmarkStart w:id="19" w:name="_Toc535590632"/>
+      <w:bookmarkStart w:id="18" w:name="_Toc535590632"/>
       <w:r>
         <w:lastRenderedPageBreak/>
         <w:t>6. Navigacijski dijagram</w:t>
       </w:r>
-      <w:bookmarkEnd w:id="19"/>
+      <w:bookmarkEnd w:id="18"/>
     </w:p>
     <w:p>
       <w:pPr>
@@ -4549,7 +4561,7 @@
       <w:pPr>
         <w:pStyle w:val="Naslov1"/>
       </w:pPr>
-      <w:bookmarkStart w:id="20" w:name="_Toc535590633"/>
+      <w:bookmarkStart w:id="19" w:name="_Toc535590633"/>
       <w:r>
         <w:lastRenderedPageBreak/>
         <w:t xml:space="preserve">7. </w:t>
@@ -4557,36 +4569,33 @@
       <w:r>
         <w:t>Baza podataka</w:t>
       </w:r>
-      <w:bookmarkEnd w:id="20"/>
+      <w:bookmarkEnd w:id="19"/>
     </w:p>
     <w:p>
       <w:pPr>
         <w:spacing w:line="360" w:lineRule="auto"/>
         <w:ind w:firstLine="708"/>
         <w:jc w:val="both"/>
-      </w:pPr>
-      <w:r>
-        <w:t>ERA dijagram prikazuje veze između tablica u bazi podataka te njihovu st</w:t>
-      </w:r>
-      <w:r>
-        <w:t>r</w:t>
-      </w:r>
-      <w:r>
-        <w:t>ukturu. Alikacija mRanger sadrži jednostavnu bazu podataka koja se sastoji od dve tablice: izmjerena_temperatura, obradeni</w:t>
-      </w:r>
-      <w:r>
-        <w:t>_</w:t>
-      </w:r>
-      <w:r>
-        <w:t>podaci. Tablica izmjerena_temperatura se popunjava prilikom odabira aktivnosti „Spremi temperaturu u bazu“ detaljno prikazane na slici 3.</w:t>
-      </w:r>
-      <w:r>
-        <w:t>(JAKOV,FABO nadopuniti za drugu tablicu)</w:t>
-      </w:r>
-      <w:r>
+        <w:rPr>
+          <w:i/>
+        </w:rPr>
+      </w:pPr>
+      <w:r>
+        <w:rPr>
+          <w:i/>
+        </w:rPr>
+        <w:t xml:space="preserve">Na slici 6. je prikazan model baze podataka korišten u ovom projektu, gdje je model vrlo jednostavno izveden, odnosno imamo samo jednu tablicu u koju se upisuju podaci. Tablica temperatura prima podatke izmjerene temperature s robota i vrijeme kada se to dogodilo. Pohranjeni podaci se tada mogu učitat i obraditi te prikazati korisniku u web pregledniku. Baza podataka je  </w:t>
+      </w:r>
+      <w:r>
+        <w:rPr>
+          <w:i/>
+        </w:rPr>
         <w:t xml:space="preserve"> </w:t>
       </w:r>
       <w:r>
+        <w:rPr>
+          <w:i/>
+        </w:rPr>
         <w:t>Slika 6. prikazuje ERA dijagram aplikacije mRanger.</w:t>
       </w:r>
     </w:p>
@@ -4595,21 +4604,22 @@
         <w:ind w:firstLine="708"/>
         <w:jc w:val="both"/>
       </w:pPr>
-    </w:p>
-    <w:p>
-      <w:pPr>
-        <w:keepNext/>
-        <w:ind w:firstLine="708"/>
-        <w:jc w:val="both"/>
-      </w:pPr>
       <w:r>
         <w:rPr>
           <w:noProof/>
         </w:rPr>
         <w:drawing>
-          <wp:inline distT="0" distB="0" distL="0" distR="0">
-            <wp:extent cx="4922947" cy="944962"/>
+          <wp:anchor distT="0" distB="0" distL="114300" distR="114300" simplePos="0" relativeHeight="251658240" behindDoc="0" locked="0" layoutInCell="1" allowOverlap="1">
+            <wp:simplePos x="0" y="0"/>
+            <wp:positionH relativeFrom="column">
+              <wp:posOffset>1569085</wp:posOffset>
+            </wp:positionH>
+            <wp:positionV relativeFrom="paragraph">
+              <wp:posOffset>237490</wp:posOffset>
+            </wp:positionV>
+            <wp:extent cx="2616733" cy="1150620"/>
             <wp:effectExtent l="0" t="0" r="0" b="0"/>
+            <wp:wrapTopAndBottom/>
             <wp:docPr id="6" name="Picture 6"/>
             <wp:cNvGraphicFramePr>
               <a:graphicFrameLocks xmlns:a="http://schemas.openxmlformats.org/drawingml/2006/main" noChangeAspect="1"/>
@@ -4636,7 +4646,7 @@
                   <pic:spPr>
                     <a:xfrm>
                       <a:off x="0" y="0"/>
-                      <a:ext cx="4922947" cy="944962"/>
+                      <a:ext cx="2616733" cy="1150620"/>
                     </a:xfrm>
                     <a:prstGeom prst="rect">
                       <a:avLst/>
@@ -4645,9 +4655,17 @@
                 </pic:pic>
               </a:graphicData>
             </a:graphic>
-          </wp:inline>
+          </wp:anchor>
         </w:drawing>
       </w:r>
+    </w:p>
+    <w:p>
+      <w:pPr>
+        <w:pStyle w:val="Opisslike"/>
+        <w:rPr>
+          <w:color w:val="auto"/>
+        </w:rPr>
+      </w:pPr>
     </w:p>
     <w:p>
       <w:pPr>
@@ -4657,20 +4675,33 @@
           <w:color w:val="auto"/>
         </w:rPr>
       </w:pPr>
-    </w:p>
-    <w:p>
-      <w:pPr>
-        <w:pStyle w:val="Opisslike"/>
-        <w:jc w:val="center"/>
-        <w:rPr>
-          <w:color w:val="auto"/>
-        </w:rPr>
-      </w:pPr>
       <w:r>
         <w:rPr>
           <w:color w:val="auto"/>
         </w:rPr>
         <w:t>Slika 6.ERA dijagram</w:t>
+      </w:r>
+    </w:p>
+    <w:p/>
+    <w:p/>
+    <w:p/>
+    <w:p>
+      <w:pPr>
+        <w:spacing w:after="240" w:line="360" w:lineRule="auto"/>
+        <w:ind w:firstLine="708"/>
+        <w:jc w:val="both"/>
+        <w:rPr>
+          <w:i/>
+        </w:rPr>
+      </w:pPr>
+      <w:r>
+        <w:t xml:space="preserve">Napomena: </w:t>
+      </w:r>
+      <w:r>
+        <w:rPr>
+          <w:i/>
+        </w:rPr>
+        <w:t>naznačeni dio će se implementirati u sklopu kolegija Logičko programiranje koji također sudjeluje u programu STEM revolucija u zajednici. (Kristović, Kraljić, Pavleka)</w:t>
       </w:r>
     </w:p>
     <w:p/>
@@ -4694,19 +4725,16 @@
     <w:p/>
     <w:p/>
     <w:p/>
-    <w:p/>
-    <w:p/>
-    <w:p/>
     <w:p>
       <w:pPr>
         <w:pStyle w:val="Naslov1"/>
       </w:pPr>
-      <w:bookmarkStart w:id="21" w:name="_Toc535590634"/>
+      <w:bookmarkStart w:id="20" w:name="_Toc535590634"/>
       <w:r>
         <w:lastRenderedPageBreak/>
         <w:t>8. Dijagram klasa</w:t>
       </w:r>
-      <w:bookmarkEnd w:id="21"/>
+      <w:bookmarkEnd w:id="20"/>
     </w:p>
     <w:p>
       <w:pPr>
@@ -4757,6 +4785,7 @@
         <w:keepNext/>
         <w:jc w:val="both"/>
       </w:pPr>
+      <w:bookmarkStart w:id="21" w:name="_GoBack"/>
       <w:r>
         <w:rPr>
           <w:noProof/>
@@ -4803,6 +4832,7 @@
           </wp:inline>
         </w:drawing>
       </w:r>
+      <w:bookmarkEnd w:id="21"/>
     </w:p>
     <w:p>
       <w:pPr>
@@ -9074,7 +9104,7 @@
   <w:style w:type="paragraph" w:default="1" w:styleId="Normal">
     <w:name w:val="Normal"/>
     <w:qFormat/>
-    <w:rsid w:val="00365B40"/>
+    <w:rsid w:val="000900F0"/>
     <w:pPr>
       <w:spacing w:after="0" w:line="240" w:lineRule="auto"/>
     </w:pPr>
@@ -10196,7 +10226,7 @@
 </file>
 
 <file path=customXml/itemProps1.xml><?xml version="1.0" encoding="utf-8"?>
-<ds:datastoreItem xmlns:ds="http://schemas.openxmlformats.org/officeDocument/2006/customXml" ds:itemID="{46279345-50EF-4EC2-A40D-40E6EC36FE72}">
+<ds:datastoreItem xmlns:ds="http://schemas.openxmlformats.org/officeDocument/2006/customXml" ds:itemID="{8D471745-68DF-4F2D-A511-6722726820E8}">
   <ds:schemaRefs>
     <ds:schemaRef ds:uri="http://schemas.openxmlformats.org/officeDocument/2006/bibliography"/>
   </ds:schemaRefs>

</xml_diff>